<commit_message>
Native material rule two to seven
</commit_message>
<xml_diff>
--- a/HaemophilusWeb/ReportTemplates/Meningo/Nativmaterial.docx
+++ b/HaemophilusWeb/ReportTemplates/Meningo/Nativmaterial.docx
@@ -102,6 +102,8 @@
           <w:bCs/>
         </w:rPr>
       </w:pPr>
+      <w:bookmarkStart w:id="0" w:name="_GoBack"/>
+      <w:bookmarkEnd w:id="0"/>
     </w:p>
     <w:p>
       <w:pPr>
@@ -143,8 +145,8 @@
       <w:tblGrid>
         <w:gridCol w:w="2600"/>
         <w:gridCol w:w="44"/>
-        <w:gridCol w:w="2051"/>
-        <w:gridCol w:w="1498"/>
+        <w:gridCol w:w="2191"/>
+        <w:gridCol w:w="1358"/>
         <w:gridCol w:w="1219"/>
         <w:gridCol w:w="1564"/>
       </w:tblGrid>
@@ -353,7 +355,7 @@
         </w:tc>
         <w:tc>
           <w:tcPr>
-            <w:tcW w:w="2095" w:type="dxa"/>
+            <w:tcW w:w="2235" w:type="dxa"/>
             <w:gridSpan w:val="2"/>
             <w:tcBorders>
               <w:top w:val="nil"/>
@@ -378,7 +380,7 @@
         </w:tc>
         <w:tc>
           <w:tcPr>
-            <w:tcW w:w="2717" w:type="dxa"/>
+            <w:tcW w:w="2577" w:type="dxa"/>
             <w:gridSpan w:val="2"/>
             <w:tcBorders>
               <w:top w:val="nil"/>
@@ -443,7 +445,7 @@
         </w:tc>
         <w:tc>
           <w:tcPr>
-            <w:tcW w:w="2095" w:type="dxa"/>
+            <w:tcW w:w="2235" w:type="dxa"/>
             <w:gridSpan w:val="2"/>
             <w:tcBorders>
               <w:top w:val="nil"/>
@@ -554,7 +556,7 @@
         </w:tc>
         <w:tc>
           <w:tcPr>
-            <w:tcW w:w="2717" w:type="dxa"/>
+            <w:tcW w:w="2577" w:type="dxa"/>
             <w:gridSpan w:val="2"/>
             <w:tcBorders>
               <w:top w:val="nil"/>
@@ -619,7 +621,7 @@
         </w:tc>
         <w:tc>
           <w:tcPr>
-            <w:tcW w:w="2095" w:type="dxa"/>
+            <w:tcW w:w="2235" w:type="dxa"/>
             <w:gridSpan w:val="2"/>
             <w:tcBorders>
               <w:top w:val="nil"/>
@@ -673,7 +675,7 @@
         </w:tc>
         <w:tc>
           <w:tcPr>
-            <w:tcW w:w="2717" w:type="dxa"/>
+            <w:tcW w:w="2577" w:type="dxa"/>
             <w:gridSpan w:val="2"/>
             <w:tcBorders>
               <w:top w:val="nil"/>
@@ -738,7 +740,7 @@
         </w:tc>
         <w:tc>
           <w:tcPr>
-            <w:tcW w:w="2095" w:type="dxa"/>
+            <w:tcW w:w="2235" w:type="dxa"/>
             <w:gridSpan w:val="2"/>
             <w:tcBorders>
               <w:top w:val="nil"/>
@@ -792,7 +794,7 @@
         </w:tc>
         <w:tc>
           <w:tcPr>
-            <w:tcW w:w="2717" w:type="dxa"/>
+            <w:tcW w:w="2577" w:type="dxa"/>
             <w:gridSpan w:val="2"/>
             <w:tcBorders>
               <w:top w:val="nil"/>
@@ -857,7 +859,7 @@
         </w:tc>
         <w:tc>
           <w:tcPr>
-            <w:tcW w:w="2095" w:type="dxa"/>
+            <w:tcW w:w="2235" w:type="dxa"/>
             <w:gridSpan w:val="2"/>
             <w:tcBorders>
               <w:top w:val="nil"/>
@@ -911,7 +913,7 @@
         </w:tc>
         <w:tc>
           <w:tcPr>
-            <w:tcW w:w="2717" w:type="dxa"/>
+            <w:tcW w:w="2577" w:type="dxa"/>
             <w:gridSpan w:val="2"/>
             <w:tcBorders>
               <w:top w:val="nil"/>
@@ -976,7 +978,7 @@
         </w:tc>
         <w:tc>
           <w:tcPr>
-            <w:tcW w:w="2095" w:type="dxa"/>
+            <w:tcW w:w="2235" w:type="dxa"/>
             <w:gridSpan w:val="2"/>
             <w:tcBorders>
               <w:top w:val="nil"/>
@@ -1010,7 +1012,7 @@
         </w:tc>
         <w:tc>
           <w:tcPr>
-            <w:tcW w:w="2717" w:type="dxa"/>
+            <w:tcW w:w="2577" w:type="dxa"/>
             <w:gridSpan w:val="2"/>
             <w:tcBorders>
               <w:top w:val="nil"/>
@@ -1075,7 +1077,7 @@
         </w:tc>
         <w:tc>
           <w:tcPr>
-            <w:tcW w:w="2095" w:type="dxa"/>
+            <w:tcW w:w="2235" w:type="dxa"/>
             <w:gridSpan w:val="2"/>
             <w:tcBorders>
               <w:top w:val="nil"/>
@@ -1129,7 +1131,7 @@
         </w:tc>
         <w:tc>
           <w:tcPr>
-            <w:tcW w:w="2717" w:type="dxa"/>
+            <w:tcW w:w="2577" w:type="dxa"/>
             <w:gridSpan w:val="2"/>
             <w:tcBorders>
               <w:top w:val="nil"/>
@@ -1194,7 +1196,7 @@
         </w:tc>
         <w:tc>
           <w:tcPr>
-            <w:tcW w:w="2095" w:type="dxa"/>
+            <w:tcW w:w="2235" w:type="dxa"/>
             <w:gridSpan w:val="2"/>
             <w:tcBorders>
               <w:top w:val="nil"/>
@@ -1248,7 +1250,7 @@
         </w:tc>
         <w:tc>
           <w:tcPr>
-            <w:tcW w:w="2717" w:type="dxa"/>
+            <w:tcW w:w="2577" w:type="dxa"/>
             <w:gridSpan w:val="2"/>
             <w:tcBorders>
               <w:top w:val="nil"/>
@@ -1304,7 +1306,7 @@
     </w:p>
     <w:tbl>
       <w:tblPr>
-        <w:tblW w:w="10065" w:type="dxa"/>
+        <w:tblW w:w="9781" w:type="dxa"/>
         <w:tblLayout w:type="fixed"/>
         <w:tblCellMar>
           <w:top w:w="68" w:type="dxa"/>
@@ -1314,8 +1316,8 @@
         <w:tblLook w:val="04A0" w:firstRow="1" w:lastRow="0" w:firstColumn="1" w:lastColumn="0" w:noHBand="0" w:noVBand="1"/>
       </w:tblPr>
       <w:tblGrid>
-        <w:gridCol w:w="3828"/>
-        <w:gridCol w:w="6237"/>
+        <w:gridCol w:w="2977"/>
+        <w:gridCol w:w="6804"/>
       </w:tblGrid>
       <w:tr>
         <w:trPr>
@@ -1323,7 +1325,7 @@
         </w:trPr>
         <w:tc>
           <w:tcPr>
-            <w:tcW w:w="3828" w:type="dxa"/>
+            <w:tcW w:w="2977" w:type="dxa"/>
             <w:shd w:val="clear" w:color="auto" w:fill="auto"/>
           </w:tcPr>
           <w:p>
@@ -1351,6 +1353,7 @@
               <w:t>{#</w:t>
             </w:r>
             <w:proofErr w:type="spellStart"/>
+            <w:proofErr w:type="gramStart"/>
             <w:r>
               <w:rPr>
                 <w:rFonts w:ascii="Arial" w:hAnsi="Arial" w:cs="Arial"/>
@@ -1386,7 +1389,20 @@
                 <w:sz w:val="22"/>
                 <w:szCs w:val="22"/>
               </w:rPr>
-              <w:t>{Attribute}</w:t>
+              <w:t>{</w:t>
+            </w:r>
+            <w:proofErr w:type="gramEnd"/>
+            <w:r>
+              <w:rPr>
+                <w:rFonts w:ascii="Arial" w:hAnsi="Arial" w:cs="Arial"/>
+                <w:b/>
+                <w:bCs/>
+                <w:i/>
+                <w:iCs/>
+                <w:sz w:val="22"/>
+                <w:szCs w:val="22"/>
+              </w:rPr>
+              <w:t>Attribute}</w:t>
             </w:r>
             <w:r>
               <w:rPr>
@@ -1403,7 +1419,7 @@
         </w:tc>
         <w:tc>
           <w:tcPr>
-            <w:tcW w:w="6237" w:type="dxa"/>
+            <w:tcW w:w="6804" w:type="dxa"/>
             <w:shd w:val="clear" w:color="auto" w:fill="auto"/>
             <w:tcMar>
               <w:left w:w="68" w:type="dxa"/>
@@ -1490,15 +1506,83 @@
         <w:rPr>
           <w:rFonts w:ascii="Arial" w:hAnsi="Arial" w:cs="Arial"/>
         </w:rPr>
-        <w:t>{Interpretat</w:t>
+        <w:t>{Interpretation}</w:t>
       </w:r>
-      <w:bookmarkStart w:id="0" w:name="_GoBack"/>
-      <w:bookmarkEnd w:id="0"/>
+    </w:p>
+    <w:p>
+      <w:pPr>
+        <w:widowControl w:val="0"/>
+        <w:tabs>
+          <w:tab w:val="left" w:pos="90"/>
+        </w:tabs>
+        <w:autoSpaceDE w:val="0"/>
+        <w:autoSpaceDN w:val="0"/>
+        <w:adjustRightInd w:val="0"/>
+        <w:spacing w:before="171"/>
+        <w:ind w:right="-1134"/>
+        <w:rPr>
+          <w:rFonts w:ascii="Arial" w:hAnsi="Arial" w:cs="Arial"/>
+        </w:rPr>
+      </w:pPr>
+      <w:r>
+        <w:rPr>
+          <w:rFonts w:ascii="Arial" w:hAnsi="Arial" w:cs="Arial"/>
+          <w:sz w:val="12"/>
+          <w:szCs w:val="12"/>
+        </w:rPr>
+        <w:t>{</w:t>
+      </w:r>
+      <w:r>
+        <w:rPr>
+          <w:rFonts w:ascii="Arial" w:hAnsi="Arial" w:cs="Arial"/>
+          <w:sz w:val="12"/>
+          <w:szCs w:val="12"/>
+        </w:rPr>
+        <w:t>#</w:t>
+      </w:r>
+      <w:proofErr w:type="gramStart"/>
+      <w:r>
+        <w:rPr>
+          <w:rFonts w:ascii="Arial" w:hAnsi="Arial" w:cs="Arial"/>
+          <w:sz w:val="12"/>
+          <w:szCs w:val="12"/>
+        </w:rPr>
+        <w:t>HasInterpretationDisclaimer}</w:t>
+      </w:r>
       <w:r>
         <w:rPr>
           <w:rFonts w:ascii="Arial" w:hAnsi="Arial" w:cs="Arial"/>
         </w:rPr>
-        <w:t>ion}</w:t>
+        <w:t>{</w:t>
+      </w:r>
+      <w:proofErr w:type="gramEnd"/>
+      <w:r>
+        <w:rPr>
+          <w:rFonts w:ascii="Arial" w:hAnsi="Arial" w:cs="Arial"/>
+        </w:rPr>
+        <w:t>InterpretationDisclaimer</w:t>
+      </w:r>
+      <w:r>
+        <w:rPr>
+          <w:rFonts w:ascii="Arial" w:hAnsi="Arial" w:cs="Arial"/>
+        </w:rPr>
+        <w:t>}</w:t>
+      </w:r>
+      <w:r>
+        <w:rPr>
+          <w:rFonts w:ascii="Arial" w:hAnsi="Arial" w:cs="Arial"/>
+          <w:sz w:val="12"/>
+          <w:szCs w:val="12"/>
+        </w:rPr>
+        <w:t>{/</w:t>
+      </w:r>
+      <w:r>
+        <w:rPr>
+          <w:rFonts w:ascii="Arial" w:hAnsi="Arial" w:cs="Arial"/>
+          <w:sz w:val="12"/>
+          <w:szCs w:val="12"/>
+        </w:rPr>
+        <w:t>HasInterpretationDisclaimer}</w:t>
       </w:r>
     </w:p>
     <w:p>
@@ -3662,6 +3746,8 @@
   <w:style w:type="paragraph" w:styleId="Fuzeile">
     <w:name w:val="footer"/>
     <w:basedOn w:val="Standard"/>
+    <w:link w:val="FuzeileZchn"/>
+    <w:uiPriority w:val="99"/>
     <w:rsid w:val="005B176D"/>
     <w:pPr>
       <w:tabs>
@@ -3700,6 +3786,16 @@
     <w:name w:val="Kopfzeile Zchn"/>
     <w:link w:val="Kopfzeile"/>
     <w:rsid w:val="0034693D"/>
+    <w:rPr>
+      <w:sz w:val="24"/>
+      <w:szCs w:val="24"/>
+    </w:rPr>
+  </w:style>
+  <w:style w:type="character" w:customStyle="1" w:styleId="FuzeileZchn">
+    <w:name w:val="Fußzeile Zchn"/>
+    <w:link w:val="Fuzeile"/>
+    <w:uiPriority w:val="99"/>
+    <w:rsid w:val="005B2816"/>
     <w:rPr>
       <w:sz w:val="24"/>
       <w:szCs w:val="24"/>
@@ -3996,7 +4092,7 @@
 </file>
 
 <file path=customXml/itemProps1.xml><?xml version="1.0" encoding="utf-8"?>
-<ds:datastoreItem xmlns:ds="http://schemas.openxmlformats.org/officeDocument/2006/customXml" ds:itemID="{7FCCC40B-4D65-49A1-8CCE-1DE125D881B4}">
+<ds:datastoreItem xmlns:ds="http://schemas.openxmlformats.org/officeDocument/2006/customXml" ds:itemID="{8EAEB213-C8D6-495D-8522-0C34B7A6B843}">
   <ds:schemaRefs>
     <ds:schemaRef ds:uri="http://schemas.openxmlformats.org/officeDocument/2006/bibliography"/>
   </ds:schemaRefs>

</xml_diff>

<commit_message>
Native material rule eight and nine
</commit_message>
<xml_diff>
--- a/HaemophilusWeb/ReportTemplates/Meningo/Nativmaterial.docx
+++ b/HaemophilusWeb/ReportTemplates/Meningo/Nativmaterial.docx
@@ -102,8 +102,6 @@
           <w:bCs/>
         </w:rPr>
       </w:pPr>
-      <w:bookmarkStart w:id="0" w:name="_GoBack"/>
-      <w:bookmarkEnd w:id="0"/>
     </w:p>
     <w:p>
       <w:pPr>
@@ -1306,7 +1304,7 @@
     </w:p>
     <w:tbl>
       <w:tblPr>
-        <w:tblW w:w="9781" w:type="dxa"/>
+        <w:tblW w:w="9923" w:type="dxa"/>
         <w:tblLayout w:type="fixed"/>
         <w:tblCellMar>
           <w:top w:w="68" w:type="dxa"/>
@@ -1316,8 +1314,8 @@
         <w:tblLook w:val="04A0" w:firstRow="1" w:lastRow="0" w:firstColumn="1" w:lastColumn="0" w:noHBand="0" w:noVBand="1"/>
       </w:tblPr>
       <w:tblGrid>
-        <w:gridCol w:w="2977"/>
-        <w:gridCol w:w="6804"/>
+        <w:gridCol w:w="3828"/>
+        <w:gridCol w:w="6095"/>
       </w:tblGrid>
       <w:tr>
         <w:trPr>
@@ -1325,7 +1323,7 @@
         </w:trPr>
         <w:tc>
           <w:tcPr>
-            <w:tcW w:w="2977" w:type="dxa"/>
+            <w:tcW w:w="3828" w:type="dxa"/>
             <w:shd w:val="clear" w:color="auto" w:fill="auto"/>
           </w:tcPr>
           <w:p>
@@ -1419,7 +1417,7 @@
         </w:tc>
         <w:tc>
           <w:tcPr>
-            <w:tcW w:w="6804" w:type="dxa"/>
+            <w:tcW w:w="6095" w:type="dxa"/>
             <w:shd w:val="clear" w:color="auto" w:fill="auto"/>
             <w:tcMar>
               <w:left w:w="68" w:type="dxa"/>
@@ -1483,6 +1481,8 @@
               </w:rPr>
               <w:t>}</w:t>
             </w:r>
+            <w:bookmarkStart w:id="0" w:name="_GoBack"/>
+            <w:bookmarkEnd w:id="0"/>
           </w:p>
         </w:tc>
       </w:tr>
@@ -4092,7 +4092,7 @@
 </file>
 
 <file path=customXml/itemProps1.xml><?xml version="1.0" encoding="utf-8"?>
-<ds:datastoreItem xmlns:ds="http://schemas.openxmlformats.org/officeDocument/2006/customXml" ds:itemID="{8EAEB213-C8D6-495D-8522-0C34B7A6B843}">
+<ds:datastoreItem xmlns:ds="http://schemas.openxmlformats.org/officeDocument/2006/customXml" ds:itemID="{918B3414-2255-4579-A96D-42DAC02CAE1F}">
   <ds:schemaRefs>
     <ds:schemaRef ds:uri="http://schemas.openxmlformats.org/officeDocument/2006/bibliography"/>
   </ds:schemaRefs>

</xml_diff>

<commit_message>
Update Meningo report header
</commit_message>
<xml_diff>
--- a/HaemophilusWeb/ReportTemplates/Meningo/Nativmaterial.docx
+++ b/HaemophilusWeb/ReportTemplates/Meningo/Nativmaterial.docx
@@ -1481,8 +1481,6 @@
               </w:rPr>
               <w:t>}</w:t>
             </w:r>
-            <w:bookmarkStart w:id="0" w:name="_GoBack"/>
-            <w:bookmarkEnd w:id="0"/>
           </w:p>
         </w:tc>
       </w:tr>
@@ -1530,15 +1528,7 @@
           <w:sz w:val="12"/>
           <w:szCs w:val="12"/>
         </w:rPr>
-        <w:t>{</w:t>
-      </w:r>
-      <w:r>
-        <w:rPr>
-          <w:rFonts w:ascii="Arial" w:hAnsi="Arial" w:cs="Arial"/>
-          <w:sz w:val="12"/>
-          <w:szCs w:val="12"/>
-        </w:rPr>
-        <w:t>#</w:t>
+        <w:t>{#</w:t>
       </w:r>
       <w:proofErr w:type="gramStart"/>
       <w:r>
@@ -1560,13 +1550,7 @@
         <w:rPr>
           <w:rFonts w:ascii="Arial" w:hAnsi="Arial" w:cs="Arial"/>
         </w:rPr>
-        <w:t>InterpretationDisclaimer</w:t>
-      </w:r>
-      <w:r>
-        <w:rPr>
-          <w:rFonts w:ascii="Arial" w:hAnsi="Arial" w:cs="Arial"/>
-        </w:rPr>
-        <w:t>}</w:t>
+        <w:t>InterpretationDisclaimer}</w:t>
       </w:r>
       <w:r>
         <w:rPr>
@@ -1574,15 +1558,7 @@
           <w:sz w:val="12"/>
           <w:szCs w:val="12"/>
         </w:rPr>
-        <w:t>{/</w:t>
-      </w:r>
-      <w:r>
-        <w:rPr>
-          <w:rFonts w:ascii="Arial" w:hAnsi="Arial" w:cs="Arial"/>
-          <w:sz w:val="12"/>
-          <w:szCs w:val="12"/>
-        </w:rPr>
-        <w:t>HasInterpretationDisclaimer}</w:t>
+        <w:t>{/HasInterpretationDisclaimer}</w:t>
       </w:r>
     </w:p>
     <w:p>
@@ -1672,10 +1648,12 @@
       </w:r>
     </w:p>
     <w:sectPr>
-      <w:headerReference w:type="default" r:id="rId8"/>
-      <w:footerReference w:type="default" r:id="rId9"/>
-      <w:headerReference w:type="first" r:id="rId10"/>
-      <w:footerReference w:type="first" r:id="rId11"/>
+      <w:headerReference w:type="even" r:id="rId8"/>
+      <w:headerReference w:type="default" r:id="rId9"/>
+      <w:footerReference w:type="even" r:id="rId10"/>
+      <w:footerReference w:type="default" r:id="rId11"/>
+      <w:headerReference w:type="first" r:id="rId12"/>
+      <w:footerReference w:type="first" r:id="rId13"/>
       <w:pgSz w:w="11906" w:h="16838" w:code="9"/>
       <w:pgMar w:top="2092" w:right="1416" w:bottom="1418" w:left="1259" w:header="680" w:footer="0" w:gutter="0"/>
       <w:cols w:space="708"/>
@@ -1709,6 +1687,16 @@
 <w:ftr xmlns:wpc="http://schemas.microsoft.com/office/word/2010/wordprocessingCanvas" xmlns:cx="http://schemas.microsoft.com/office/drawing/2014/chartex" xmlns:cx1="http://schemas.microsoft.com/office/drawing/2015/9/8/chartex" xmlns:cx2="http://schemas.microsoft.com/office/drawing/2015/10/21/chartex" xmlns:cx3="http://schemas.microsoft.com/office/drawing/2016/5/9/chartex" xmlns:cx4="http://schemas.microsoft.com/office/drawing/2016/5/10/chartex" xmlns:cx5="http://schemas.microsoft.com/office/drawing/2016/5/11/chartex" xmlns:cx6="http://schemas.microsoft.com/office/drawing/2016/5/12/chartex" xmlns:cx7="http://schemas.microsoft.com/office/drawing/2016/5/13/chartex" xmlns:cx8="http://schemas.microsoft.com/office/drawing/2016/5/14/chartex" xmlns:mc="http://schemas.openxmlformats.org/markup-compatibility/2006" xmlns:aink="http://schemas.microsoft.com/office/drawing/2016/ink" xmlns:am3d="http://schemas.microsoft.com/office/drawing/2017/model3d" xmlns:o="urn:schemas-microsoft-com:office:office" xmlns:r="http://schemas.openxmlformats.org/officeDocument/2006/relationships" xmlns:m="http://schemas.openxmlformats.org/officeDocument/2006/math" xmlns:v="urn:schemas-microsoft-com:vml" xmlns:wp14="http://schemas.microsoft.com/office/word/2010/wordprocessingDrawing" xmlns:wp="http://schemas.openxmlformats.org/drawingml/2006/wordprocessingDrawing" xmlns:w10="urn:schemas-microsoft-com:office:word" xmlns:w="http://schemas.openxmlformats.org/wordprocessingml/2006/main" xmlns:w14="http://schemas.microsoft.com/office/word/2010/wordml" xmlns:w15="http://schemas.microsoft.com/office/word/2012/wordml" xmlns:w16cid="http://schemas.microsoft.com/office/word/2016/wordml/cid" xmlns:w16se="http://schemas.microsoft.com/office/word/2015/wordml/symex" xmlns:wpg="http://schemas.microsoft.com/office/word/2010/wordprocessingGroup" xmlns:wpi="http://schemas.microsoft.com/office/word/2010/wordprocessingInk" xmlns:wne="http://schemas.microsoft.com/office/word/2006/wordml" xmlns:wps="http://schemas.microsoft.com/office/word/2010/wordprocessingShape" mc:Ignorable="w14 w15 w16se w16cid wp14">
   <w:p>
     <w:pPr>
+      <w:pStyle w:val="Fuzeile"/>
+    </w:pPr>
+  </w:p>
+</w:ftr>
+</file>
+
+<file path=word/footer2.xml><?xml version="1.0" encoding="utf-8"?>
+<w:ftr xmlns:wpc="http://schemas.microsoft.com/office/word/2010/wordprocessingCanvas" xmlns:cx="http://schemas.microsoft.com/office/drawing/2014/chartex" xmlns:cx1="http://schemas.microsoft.com/office/drawing/2015/9/8/chartex" xmlns:cx2="http://schemas.microsoft.com/office/drawing/2015/10/21/chartex" xmlns:cx3="http://schemas.microsoft.com/office/drawing/2016/5/9/chartex" xmlns:cx4="http://schemas.microsoft.com/office/drawing/2016/5/10/chartex" xmlns:cx5="http://schemas.microsoft.com/office/drawing/2016/5/11/chartex" xmlns:cx6="http://schemas.microsoft.com/office/drawing/2016/5/12/chartex" xmlns:cx7="http://schemas.microsoft.com/office/drawing/2016/5/13/chartex" xmlns:cx8="http://schemas.microsoft.com/office/drawing/2016/5/14/chartex" xmlns:mc="http://schemas.openxmlformats.org/markup-compatibility/2006" xmlns:aink="http://schemas.microsoft.com/office/drawing/2016/ink" xmlns:am3d="http://schemas.microsoft.com/office/drawing/2017/model3d" xmlns:o="urn:schemas-microsoft-com:office:office" xmlns:r="http://schemas.openxmlformats.org/officeDocument/2006/relationships" xmlns:m="http://schemas.openxmlformats.org/officeDocument/2006/math" xmlns:v="urn:schemas-microsoft-com:vml" xmlns:wp14="http://schemas.microsoft.com/office/word/2010/wordprocessingDrawing" xmlns:wp="http://schemas.openxmlformats.org/drawingml/2006/wordprocessingDrawing" xmlns:w10="urn:schemas-microsoft-com:office:word" xmlns:w="http://schemas.openxmlformats.org/wordprocessingml/2006/main" xmlns:w14="http://schemas.microsoft.com/office/word/2010/wordml" xmlns:w15="http://schemas.microsoft.com/office/word/2012/wordml" xmlns:w16cid="http://schemas.microsoft.com/office/word/2016/wordml/cid" xmlns:w16se="http://schemas.microsoft.com/office/word/2015/wordml/symex" xmlns:wpg="http://schemas.microsoft.com/office/word/2010/wordprocessingGroup" xmlns:wpi="http://schemas.microsoft.com/office/word/2010/wordprocessingInk" xmlns:wne="http://schemas.microsoft.com/office/word/2006/wordml" xmlns:wps="http://schemas.microsoft.com/office/word/2010/wordprocessingShape" mc:Ignorable="w14 w15 w16se w16cid wp14">
+  <w:p>
+    <w:pPr>
       <w:tabs>
         <w:tab w:val="right" w:pos="7655"/>
       </w:tabs>
@@ -1975,7 +1963,7 @@
 </w:ftr>
 </file>
 
-<file path=word/footer2.xml><?xml version="1.0" encoding="utf-8"?>
+<file path=word/footer3.xml><?xml version="1.0" encoding="utf-8"?>
 <w:ftr xmlns:wpc="http://schemas.microsoft.com/office/word/2010/wordprocessingCanvas" xmlns:cx="http://schemas.microsoft.com/office/drawing/2014/chartex" xmlns:cx1="http://schemas.microsoft.com/office/drawing/2015/9/8/chartex" xmlns:cx2="http://schemas.microsoft.com/office/drawing/2015/10/21/chartex" xmlns:cx3="http://schemas.microsoft.com/office/drawing/2016/5/9/chartex" xmlns:cx4="http://schemas.microsoft.com/office/drawing/2016/5/10/chartex" xmlns:cx5="http://schemas.microsoft.com/office/drawing/2016/5/11/chartex" xmlns:cx6="http://schemas.microsoft.com/office/drawing/2016/5/12/chartex" xmlns:cx7="http://schemas.microsoft.com/office/drawing/2016/5/13/chartex" xmlns:cx8="http://schemas.microsoft.com/office/drawing/2016/5/14/chartex" xmlns:mc="http://schemas.openxmlformats.org/markup-compatibility/2006" xmlns:aink="http://schemas.microsoft.com/office/drawing/2016/ink" xmlns:am3d="http://schemas.microsoft.com/office/drawing/2017/model3d" xmlns:o="urn:schemas-microsoft-com:office:office" xmlns:r="http://schemas.openxmlformats.org/officeDocument/2006/relationships" xmlns:m="http://schemas.openxmlformats.org/officeDocument/2006/math" xmlns:v="urn:schemas-microsoft-com:vml" xmlns:wp14="http://schemas.microsoft.com/office/word/2010/wordprocessingDrawing" xmlns:wp="http://schemas.openxmlformats.org/drawingml/2006/wordprocessingDrawing" xmlns:w10="urn:schemas-microsoft-com:office:word" xmlns:w="http://schemas.openxmlformats.org/wordprocessingml/2006/main" xmlns:w14="http://schemas.microsoft.com/office/word/2010/wordml" xmlns:w15="http://schemas.microsoft.com/office/word/2012/wordml" xmlns:w16cid="http://schemas.microsoft.com/office/word/2016/wordml/cid" xmlns:w16se="http://schemas.microsoft.com/office/word/2015/wordml/symex" xmlns:wpg="http://schemas.microsoft.com/office/word/2010/wordprocessingGroup" xmlns:wpi="http://schemas.microsoft.com/office/word/2010/wordprocessingInk" xmlns:wne="http://schemas.microsoft.com/office/word/2006/wordml" xmlns:wps="http://schemas.microsoft.com/office/word/2010/wordprocessingShape" mc:Ignorable="w14 w15 w16se w16cid wp14">
   <w:p>
     <w:pPr>
@@ -2268,6 +2256,16 @@
 <w:hdr xmlns:wpc="http://schemas.microsoft.com/office/word/2010/wordprocessingCanvas" xmlns:cx="http://schemas.microsoft.com/office/drawing/2014/chartex" xmlns:cx1="http://schemas.microsoft.com/office/drawing/2015/9/8/chartex" xmlns:cx2="http://schemas.microsoft.com/office/drawing/2015/10/21/chartex" xmlns:cx3="http://schemas.microsoft.com/office/drawing/2016/5/9/chartex" xmlns:cx4="http://schemas.microsoft.com/office/drawing/2016/5/10/chartex" xmlns:cx5="http://schemas.microsoft.com/office/drawing/2016/5/11/chartex" xmlns:cx6="http://schemas.microsoft.com/office/drawing/2016/5/12/chartex" xmlns:cx7="http://schemas.microsoft.com/office/drawing/2016/5/13/chartex" xmlns:cx8="http://schemas.microsoft.com/office/drawing/2016/5/14/chartex" xmlns:mc="http://schemas.openxmlformats.org/markup-compatibility/2006" xmlns:aink="http://schemas.microsoft.com/office/drawing/2016/ink" xmlns:am3d="http://schemas.microsoft.com/office/drawing/2017/model3d" xmlns:o="urn:schemas-microsoft-com:office:office" xmlns:r="http://schemas.openxmlformats.org/officeDocument/2006/relationships" xmlns:m="http://schemas.openxmlformats.org/officeDocument/2006/math" xmlns:v="urn:schemas-microsoft-com:vml" xmlns:wp14="http://schemas.microsoft.com/office/word/2010/wordprocessingDrawing" xmlns:wp="http://schemas.openxmlformats.org/drawingml/2006/wordprocessingDrawing" xmlns:w10="urn:schemas-microsoft-com:office:word" xmlns:w="http://schemas.openxmlformats.org/wordprocessingml/2006/main" xmlns:w14="http://schemas.microsoft.com/office/word/2010/wordml" xmlns:w15="http://schemas.microsoft.com/office/word/2012/wordml" xmlns:w16cid="http://schemas.microsoft.com/office/word/2016/wordml/cid" xmlns:w16se="http://schemas.microsoft.com/office/word/2015/wordml/symex" xmlns:wpg="http://schemas.microsoft.com/office/word/2010/wordprocessingGroup" xmlns:wpi="http://schemas.microsoft.com/office/word/2010/wordprocessingInk" xmlns:wne="http://schemas.microsoft.com/office/word/2006/wordml" xmlns:wps="http://schemas.microsoft.com/office/word/2010/wordprocessingShape" mc:Ignorable="w14 w15 w16se w16cid wp14">
   <w:p>
     <w:pPr>
+      <w:pStyle w:val="Kopfzeile"/>
+    </w:pPr>
+  </w:p>
+</w:hdr>
+</file>
+
+<file path=word/header2.xml><?xml version="1.0" encoding="utf-8"?>
+<w:hdr xmlns:wpc="http://schemas.microsoft.com/office/word/2010/wordprocessingCanvas" xmlns:cx="http://schemas.microsoft.com/office/drawing/2014/chartex" xmlns:cx1="http://schemas.microsoft.com/office/drawing/2015/9/8/chartex" xmlns:cx2="http://schemas.microsoft.com/office/drawing/2015/10/21/chartex" xmlns:cx3="http://schemas.microsoft.com/office/drawing/2016/5/9/chartex" xmlns:cx4="http://schemas.microsoft.com/office/drawing/2016/5/10/chartex" xmlns:cx5="http://schemas.microsoft.com/office/drawing/2016/5/11/chartex" xmlns:cx6="http://schemas.microsoft.com/office/drawing/2016/5/12/chartex" xmlns:cx7="http://schemas.microsoft.com/office/drawing/2016/5/13/chartex" xmlns:cx8="http://schemas.microsoft.com/office/drawing/2016/5/14/chartex" xmlns:mc="http://schemas.openxmlformats.org/markup-compatibility/2006" xmlns:aink="http://schemas.microsoft.com/office/drawing/2016/ink" xmlns:am3d="http://schemas.microsoft.com/office/drawing/2017/model3d" xmlns:o="urn:schemas-microsoft-com:office:office" xmlns:r="http://schemas.openxmlformats.org/officeDocument/2006/relationships" xmlns:m="http://schemas.openxmlformats.org/officeDocument/2006/math" xmlns:v="urn:schemas-microsoft-com:vml" xmlns:wp14="http://schemas.microsoft.com/office/word/2010/wordprocessingDrawing" xmlns:wp="http://schemas.openxmlformats.org/drawingml/2006/wordprocessingDrawing" xmlns:w10="urn:schemas-microsoft-com:office:word" xmlns:w="http://schemas.openxmlformats.org/wordprocessingml/2006/main" xmlns:w14="http://schemas.microsoft.com/office/word/2010/wordml" xmlns:w15="http://schemas.microsoft.com/office/word/2012/wordml" xmlns:w16cid="http://schemas.microsoft.com/office/word/2016/wordml/cid" xmlns:w16se="http://schemas.microsoft.com/office/word/2015/wordml/symex" xmlns:wpg="http://schemas.microsoft.com/office/word/2010/wordprocessingGroup" xmlns:wpi="http://schemas.microsoft.com/office/word/2010/wordprocessingInk" xmlns:wne="http://schemas.microsoft.com/office/word/2006/wordml" xmlns:wps="http://schemas.microsoft.com/office/word/2010/wordprocessingShape" mc:Ignorable="w14 w15 w16se w16cid wp14">
+  <w:p>
+    <w:pPr>
       <w:tabs>
         <w:tab w:val="left" w:pos="708"/>
         <w:tab w:val="left" w:pos="1416"/>
@@ -2435,10 +2433,10 @@
 </w:hdr>
 </file>
 
-<file path=word/header2.xml><?xml version="1.0" encoding="utf-8"?>
+<file path=word/header3.xml><?xml version="1.0" encoding="utf-8"?>
 <w:hdr xmlns:wpc="http://schemas.microsoft.com/office/word/2010/wordprocessingCanvas" xmlns:cx="http://schemas.microsoft.com/office/drawing/2014/chartex" xmlns:cx1="http://schemas.microsoft.com/office/drawing/2015/9/8/chartex" xmlns:cx2="http://schemas.microsoft.com/office/drawing/2015/10/21/chartex" xmlns:cx3="http://schemas.microsoft.com/office/drawing/2016/5/9/chartex" xmlns:cx4="http://schemas.microsoft.com/office/drawing/2016/5/10/chartex" xmlns:cx5="http://schemas.microsoft.com/office/drawing/2016/5/11/chartex" xmlns:cx6="http://schemas.microsoft.com/office/drawing/2016/5/12/chartex" xmlns:cx7="http://schemas.microsoft.com/office/drawing/2016/5/13/chartex" xmlns:cx8="http://schemas.microsoft.com/office/drawing/2016/5/14/chartex" xmlns:mc="http://schemas.openxmlformats.org/markup-compatibility/2006" xmlns:aink="http://schemas.microsoft.com/office/drawing/2016/ink" xmlns:am3d="http://schemas.microsoft.com/office/drawing/2017/model3d" xmlns:o="urn:schemas-microsoft-com:office:office" xmlns:r="http://schemas.openxmlformats.org/officeDocument/2006/relationships" xmlns:m="http://schemas.openxmlformats.org/officeDocument/2006/math" xmlns:v="urn:schemas-microsoft-com:vml" xmlns:wp14="http://schemas.microsoft.com/office/word/2010/wordprocessingDrawing" xmlns:wp="http://schemas.openxmlformats.org/drawingml/2006/wordprocessingDrawing" xmlns:w10="urn:schemas-microsoft-com:office:word" xmlns:w="http://schemas.openxmlformats.org/wordprocessingml/2006/main" xmlns:w14="http://schemas.microsoft.com/office/word/2010/wordml" xmlns:w15="http://schemas.microsoft.com/office/word/2012/wordml" xmlns:w16cid="http://schemas.microsoft.com/office/word/2016/wordml/cid" xmlns:w16se="http://schemas.microsoft.com/office/word/2015/wordml/symex" xmlns:wpg="http://schemas.microsoft.com/office/word/2010/wordprocessingGroup" xmlns:wpi="http://schemas.microsoft.com/office/word/2010/wordprocessingInk" xmlns:wne="http://schemas.microsoft.com/office/word/2006/wordml" xmlns:wps="http://schemas.microsoft.com/office/word/2010/wordprocessingShape" mc:Ignorable="w14 w15 w16se w16cid wp14">
-  <w:bookmarkStart w:id="1" w:name="_Hlk10922564"/>
-  <w:bookmarkStart w:id="2" w:name="_Hlk10922565"/>
+  <w:bookmarkStart w:id="0" w:name="_Hlk10922564"/>
+  <w:bookmarkStart w:id="1" w:name="_Hlk10922565"/>
   <w:p>
     <w:pPr>
       <w:tabs>
@@ -2934,6 +2932,16 @@
               </w:p>
               <w:p>
                 <w:pPr>
+                  <w:ind w:right="-1368"/>
+                  <w:rPr>
+                    <w:sz w:val="17"/>
+                    <w:szCs w:val="17"/>
+                    <w:lang w:val="pl-PL"/>
+                  </w:rPr>
+                </w:pPr>
+              </w:p>
+              <w:p>
+                <w:pPr>
                   <w:tabs>
                     <w:tab w:val="left" w:pos="7560"/>
                   </w:tabs>
@@ -2944,6 +2952,82 @@
                     <w:lang w:val="pl-PL"/>
                   </w:rPr>
                 </w:pPr>
+                <w:r>
+                  <w:rPr>
+                    <w:sz w:val="17"/>
+                    <w:szCs w:val="17"/>
+                    <w:lang w:val="pl-PL"/>
+                  </w:rPr>
+                  <w:t>Dr. med</w:t>
+                </w:r>
+                <w:r>
+                  <w:rPr>
+                    <w:sz w:val="17"/>
+                    <w:szCs w:val="17"/>
+                    <w:lang w:val="pl-PL"/>
+                  </w:rPr>
+                  <w:t>. Manuel Krone,</w:t>
+                </w:r>
+                <w:r>
+                  <w:rPr>
+                    <w:sz w:val="17"/>
+                    <w:szCs w:val="17"/>
+                    <w:lang w:val="pl-PL"/>
+                  </w:rPr>
+                  <w:t xml:space="preserve"> </w:t>
+                </w:r>
+                <w:bookmarkStart w:id="2" w:name="_GoBack"/>
+                <w:bookmarkEnd w:id="2"/>
+                <w:r>
+                  <w:rPr>
+                    <w:sz w:val="17"/>
+                    <w:szCs w:val="17"/>
+                    <w:lang w:val="pl-PL"/>
+                  </w:rPr>
+                  <w:t>MScPH</w:t>
+                </w:r>
+              </w:p>
+              <w:p>
+                <w:pPr>
+                  <w:tabs>
+                    <w:tab w:val="left" w:pos="7560"/>
+                  </w:tabs>
+                  <w:ind w:right="-1368"/>
+                  <w:rPr>
+                    <w:sz w:val="17"/>
+                    <w:szCs w:val="17"/>
+                    <w:lang w:val="pl-PL"/>
+                  </w:rPr>
+                </w:pPr>
+                <w:r>
+                  <w:rPr>
+                    <w:sz w:val="17"/>
+                    <w:szCs w:val="17"/>
+                    <w:lang w:val="pl-PL"/>
+                  </w:rPr>
+                  <w:t>Telefon: 0931/31-88040</w:t>
+                </w:r>
+              </w:p>
+              <w:p>
+                <w:pPr>
+                  <w:tabs>
+                    <w:tab w:val="left" w:pos="7560"/>
+                  </w:tabs>
+                  <w:ind w:right="-1368"/>
+                  <w:rPr>
+                    <w:sz w:val="17"/>
+                    <w:szCs w:val="17"/>
+                    <w:lang w:val="pl-PL"/>
+                  </w:rPr>
+                </w:pPr>
+                <w:r>
+                  <w:rPr>
+                    <w:sz w:val="17"/>
+                    <w:szCs w:val="17"/>
+                    <w:lang w:val="pl-PL"/>
+                  </w:rPr>
+                  <w:t>manuel.krone@uni-wuerzburg.de</w:t>
+                </w:r>
               </w:p>
             </w:txbxContent>
           </v:textbox>
@@ -3119,8 +3203,8 @@
     <w:r>
       <w:fldChar w:fldCharType="end"/>
     </w:r>
+    <w:bookmarkEnd w:id="0"/>
     <w:bookmarkEnd w:id="1"/>
-    <w:bookmarkEnd w:id="2"/>
   </w:p>
 </w:hdr>
 </file>
@@ -4092,7 +4176,7 @@
 </file>
 
 <file path=customXml/itemProps1.xml><?xml version="1.0" encoding="utf-8"?>
-<ds:datastoreItem xmlns:ds="http://schemas.openxmlformats.org/officeDocument/2006/customXml" ds:itemID="{918B3414-2255-4579-A96D-42DAC02CAE1F}">
+<ds:datastoreItem xmlns:ds="http://schemas.openxmlformats.org/officeDocument/2006/customXml" ds:itemID="{AB41F75A-D763-4BB7-A752-EED074FADBA8}">
   <ds:schemaRefs>
     <ds:schemaRef ds:uri="http://schemas.openxmlformats.org/officeDocument/2006/bibliography"/>
   </ds:schemaRefs>

</xml_diff>

<commit_message>
Add Fax report templates and fixed interpretation paragraph margins
</commit_message>
<xml_diff>
--- a/HaemophilusWeb/ReportTemplates/Meningo/Nativmaterial.docx
+++ b/HaemophilusWeb/ReportTemplates/Meningo/Nativmaterial.docx
@@ -1495,7 +1495,6 @@
         <w:autoSpaceDN w:val="0"/>
         <w:adjustRightInd w:val="0"/>
         <w:spacing w:before="171"/>
-        <w:ind w:right="-1134"/>
         <w:rPr>
           <w:rFonts w:ascii="Arial" w:hAnsi="Arial" w:cs="Arial"/>
         </w:rPr>
@@ -1504,7 +1503,15 @@
         <w:rPr>
           <w:rFonts w:ascii="Arial" w:hAnsi="Arial" w:cs="Arial"/>
         </w:rPr>
-        <w:t>{Interpretation}</w:t>
+        <w:t>{Interpretatio</w:t>
+      </w:r>
+      <w:bookmarkStart w:id="0" w:name="_GoBack"/>
+      <w:bookmarkEnd w:id="0"/>
+      <w:r>
+        <w:rPr>
+          <w:rFonts w:ascii="Arial" w:hAnsi="Arial" w:cs="Arial"/>
+        </w:rPr>
+        <w:t>n}</w:t>
       </w:r>
     </w:p>
     <w:p>
@@ -2435,8 +2442,8 @@
 
 <file path=word/header3.xml><?xml version="1.0" encoding="utf-8"?>
 <w:hdr xmlns:wpc="http://schemas.microsoft.com/office/word/2010/wordprocessingCanvas" xmlns:cx="http://schemas.microsoft.com/office/drawing/2014/chartex" xmlns:cx1="http://schemas.microsoft.com/office/drawing/2015/9/8/chartex" xmlns:cx2="http://schemas.microsoft.com/office/drawing/2015/10/21/chartex" xmlns:cx3="http://schemas.microsoft.com/office/drawing/2016/5/9/chartex" xmlns:cx4="http://schemas.microsoft.com/office/drawing/2016/5/10/chartex" xmlns:cx5="http://schemas.microsoft.com/office/drawing/2016/5/11/chartex" xmlns:cx6="http://schemas.microsoft.com/office/drawing/2016/5/12/chartex" xmlns:cx7="http://schemas.microsoft.com/office/drawing/2016/5/13/chartex" xmlns:cx8="http://schemas.microsoft.com/office/drawing/2016/5/14/chartex" xmlns:mc="http://schemas.openxmlformats.org/markup-compatibility/2006" xmlns:aink="http://schemas.microsoft.com/office/drawing/2016/ink" xmlns:am3d="http://schemas.microsoft.com/office/drawing/2017/model3d" xmlns:o="urn:schemas-microsoft-com:office:office" xmlns:r="http://schemas.openxmlformats.org/officeDocument/2006/relationships" xmlns:m="http://schemas.openxmlformats.org/officeDocument/2006/math" xmlns:v="urn:schemas-microsoft-com:vml" xmlns:wp14="http://schemas.microsoft.com/office/word/2010/wordprocessingDrawing" xmlns:wp="http://schemas.openxmlformats.org/drawingml/2006/wordprocessingDrawing" xmlns:w10="urn:schemas-microsoft-com:office:word" xmlns:w="http://schemas.openxmlformats.org/wordprocessingml/2006/main" xmlns:w14="http://schemas.microsoft.com/office/word/2010/wordml" xmlns:w15="http://schemas.microsoft.com/office/word/2012/wordml" xmlns:w16cid="http://schemas.microsoft.com/office/word/2016/wordml/cid" xmlns:w16se="http://schemas.microsoft.com/office/word/2015/wordml/symex" xmlns:wpg="http://schemas.microsoft.com/office/word/2010/wordprocessingGroup" xmlns:wpi="http://schemas.microsoft.com/office/word/2010/wordprocessingInk" xmlns:wne="http://schemas.microsoft.com/office/word/2006/wordml" xmlns:wps="http://schemas.microsoft.com/office/word/2010/wordprocessingShape" mc:Ignorable="w14 w15 w16se w16cid wp14">
-  <w:bookmarkStart w:id="0" w:name="_Hlk10922564"/>
-  <w:bookmarkStart w:id="1" w:name="_Hlk10922565"/>
+  <w:bookmarkStart w:id="1" w:name="_Hlk10922564"/>
+  <w:bookmarkStart w:id="2" w:name="_Hlk10922565"/>
   <w:p>
     <w:pPr>
       <w:tabs>
@@ -2976,8 +2983,6 @@
                   </w:rPr>
                   <w:t xml:space="preserve"> </w:t>
                 </w:r>
-                <w:bookmarkStart w:id="2" w:name="_GoBack"/>
-                <w:bookmarkEnd w:id="2"/>
                 <w:r>
                   <w:rPr>
                     <w:sz w:val="17"/>
@@ -3203,8 +3208,8 @@
     <w:r>
       <w:fldChar w:fldCharType="end"/>
     </w:r>
-    <w:bookmarkEnd w:id="0"/>
     <w:bookmarkEnd w:id="1"/>
+    <w:bookmarkEnd w:id="2"/>
   </w:p>
 </w:hdr>
 </file>
@@ -4176,7 +4181,7 @@
 </file>
 
 <file path=customXml/itemProps1.xml><?xml version="1.0" encoding="utf-8"?>
-<ds:datastoreItem xmlns:ds="http://schemas.openxmlformats.org/officeDocument/2006/customXml" ds:itemID="{AB41F75A-D763-4BB7-A752-EED074FADBA8}">
+<ds:datastoreItem xmlns:ds="http://schemas.openxmlformats.org/officeDocument/2006/customXml" ds:itemID="{C0DC2F0A-8457-4505-BB6E-56A547DDBEE9}">
   <ds:schemaRefs>
     <ds:schemaRef ds:uri="http://schemas.openxmlformats.org/officeDocument/2006/bibliography"/>
   </ds:schemaRefs>

</xml_diff>